<commit_message>
Correção dos Objetivos Especificos
Corrigido os objetivos especificos na documentação
</commit_message>
<xml_diff>
--- a/Documentacao/Clinica.docx
+++ b/Documentacao/Clinica.docx
@@ -2176,7 +2176,21 @@
           <w:rFonts w:ascii="Arial" w:eastAsia="Arial" w:hAnsi="Arial" w:cs="Arial"/>
           <w:sz w:val="24"/>
         </w:rPr>
-        <w:t>Manter prescrições das medicações dos pacientes internados;</w:t>
+        <w:t>M</w:t>
+      </w:r>
+      <w:r>
+        <w:rPr>
+          <w:rFonts w:ascii="Arial" w:eastAsia="Arial" w:hAnsi="Arial" w:cs="Arial"/>
+          <w:sz w:val="24"/>
+        </w:rPr>
+        <w:t>anter prescrições de medicamentos</w:t>
+      </w:r>
+      <w:r>
+        <w:rPr>
+          <w:rFonts w:ascii="Arial" w:eastAsia="Arial" w:hAnsi="Arial" w:cs="Arial"/>
+          <w:sz w:val="24"/>
+        </w:rPr>
+        <w:t xml:space="preserve"> dos pacientes internados;</w:t>
       </w:r>
     </w:p>
     <w:p>
@@ -2198,7 +2212,42 @@
           <w:rFonts w:ascii="Arial" w:eastAsia="Arial" w:hAnsi="Arial" w:cs="Arial"/>
           <w:sz w:val="24"/>
         </w:rPr>
-        <w:t>Manter atividades (testes psicológicos conforme necessidade do paciente) e resultados;</w:t>
+        <w:t xml:space="preserve">Permitir a realização de </w:t>
+      </w:r>
+      <w:r>
+        <w:rPr>
+          <w:rFonts w:ascii="Arial" w:eastAsia="Arial" w:hAnsi="Arial" w:cs="Arial"/>
+          <w:sz w:val="24"/>
+        </w:rPr>
+        <w:t>testes psicológicos</w:t>
+      </w:r>
+      <w:r>
+        <w:rPr>
+          <w:rFonts w:ascii="Arial" w:eastAsia="Arial" w:hAnsi="Arial" w:cs="Arial"/>
+          <w:sz w:val="24"/>
+        </w:rPr>
+        <w:t>,</w:t>
+      </w:r>
+      <w:r>
+        <w:rPr>
+          <w:rFonts w:ascii="Arial" w:eastAsia="Arial" w:hAnsi="Arial" w:cs="Arial"/>
+          <w:sz w:val="24"/>
+        </w:rPr>
+        <w:t xml:space="preserve"> conforme </w:t>
+      </w:r>
+      <w:r>
+        <w:rPr>
+          <w:rFonts w:ascii="Arial" w:eastAsia="Arial" w:hAnsi="Arial" w:cs="Arial"/>
+          <w:sz w:val="24"/>
+        </w:rPr>
+        <w:t>necessidade do paciente</w:t>
+      </w:r>
+      <w:r>
+        <w:rPr>
+          <w:rFonts w:ascii="Arial" w:eastAsia="Arial" w:hAnsi="Arial" w:cs="Arial"/>
+          <w:sz w:val="24"/>
+        </w:rPr>
+        <w:t>;</w:t>
       </w:r>
     </w:p>
     <w:p>
@@ -2220,7 +2269,7 @@
           <w:rFonts w:ascii="Arial" w:eastAsia="Arial" w:hAnsi="Arial" w:cs="Arial"/>
           <w:sz w:val="24"/>
         </w:rPr>
-        <w:t>Emitir relatórios sobre recomendações, prescrições e informações sobre os pacientes;</w:t>
+        <w:t>Manter agendamento de pacientes;</w:t>
       </w:r>
     </w:p>
     <w:p>
@@ -2242,7 +2291,7 @@
           <w:rFonts w:ascii="Arial" w:eastAsia="Arial" w:hAnsi="Arial" w:cs="Arial"/>
           <w:sz w:val="24"/>
         </w:rPr>
-        <w:t>Emitir relatórios periódicos sobre situação dos pacientes não internados, para facilitar acompanhamento.</w:t>
+        <w:t>Manter atividades de reabilitação dos pacientes internados;</w:t>
       </w:r>
     </w:p>
     <w:p>
@@ -2264,7 +2313,91 @@
           <w:rFonts w:ascii="Arial" w:eastAsia="Arial" w:hAnsi="Arial" w:cs="Arial"/>
           <w:sz w:val="24"/>
         </w:rPr>
-        <w:t>Criar site-vitrine que possibilite conexão à intranet;</w:t>
+        <w:t xml:space="preserve">Emitir relatórios sobre recomendações, prescrições e informações sobre </w:t>
+      </w:r>
+      <w:r>
+        <w:rPr>
+          <w:rFonts w:ascii="Arial" w:eastAsia="Arial" w:hAnsi="Arial" w:cs="Arial"/>
+          <w:sz w:val="24"/>
+        </w:rPr>
+        <w:t>as atividades d</w:t>
+      </w:r>
+      <w:r>
+        <w:rPr>
+          <w:rFonts w:ascii="Arial" w:eastAsia="Arial" w:hAnsi="Arial" w:cs="Arial"/>
+          <w:sz w:val="24"/>
+        </w:rPr>
+        <w:t>os pacientes;</w:t>
+      </w:r>
+    </w:p>
+    <w:p>
+      <w:pPr>
+        <w:numPr>
+          <w:ilvl w:val="0"/>
+          <w:numId w:val="12"/>
+        </w:numPr>
+        <w:spacing w:after="0" w:line="360" w:lineRule="auto"/>
+        <w:ind w:left="720" w:hanging="360"/>
+        <w:jc w:val="both"/>
+        <w:rPr>
+          <w:rFonts w:ascii="Arial" w:eastAsia="Arial" w:hAnsi="Arial" w:cs="Arial"/>
+          <w:sz w:val="24"/>
+        </w:rPr>
+      </w:pPr>
+      <w:r>
+        <w:rPr>
+          <w:rFonts w:ascii="Arial" w:eastAsia="Arial" w:hAnsi="Arial" w:cs="Arial"/>
+          <w:sz w:val="24"/>
+        </w:rPr>
+        <w:t>Emitir relatórios periódicos sobre situação dos pacientes não internados, para facilitar acompanhamento.</w:t>
+      </w:r>
+    </w:p>
+    <w:p>
+      <w:pPr>
+        <w:numPr>
+          <w:ilvl w:val="0"/>
+          <w:numId w:val="12"/>
+        </w:numPr>
+        <w:spacing w:after="0" w:line="360" w:lineRule="auto"/>
+        <w:ind w:left="720" w:hanging="360"/>
+        <w:jc w:val="both"/>
+        <w:rPr>
+          <w:rFonts w:ascii="Arial" w:eastAsia="Arial" w:hAnsi="Arial" w:cs="Arial"/>
+          <w:b/>
+          <w:color w:val="FF0000"/>
+          <w:sz w:val="24"/>
+        </w:rPr>
+      </w:pPr>
+      <w:r>
+        <w:rPr>
+          <w:rFonts w:ascii="Arial" w:eastAsia="Arial" w:hAnsi="Arial" w:cs="Arial"/>
+          <w:b/>
+          <w:color w:val="FF0000"/>
+          <w:sz w:val="24"/>
+        </w:rPr>
+        <w:t>Permitir o acesso à intranet da clínica por meio do sistema ___;</w:t>
+      </w:r>
+    </w:p>
+    <w:p>
+      <w:pPr>
+        <w:numPr>
+          <w:ilvl w:val="0"/>
+          <w:numId w:val="12"/>
+        </w:numPr>
+        <w:spacing w:after="0" w:line="360" w:lineRule="auto"/>
+        <w:ind w:left="720" w:hanging="360"/>
+        <w:jc w:val="both"/>
+        <w:rPr>
+          <w:rFonts w:ascii="Arial" w:eastAsia="Arial" w:hAnsi="Arial" w:cs="Arial"/>
+          <w:sz w:val="24"/>
+        </w:rPr>
+      </w:pPr>
+      <w:r>
+        <w:rPr>
+          <w:rFonts w:ascii="Arial" w:eastAsia="Arial" w:hAnsi="Arial" w:cs="Arial"/>
+          <w:sz w:val="24"/>
+        </w:rPr>
+        <w:t>Exibir informações sobre os serviços oferecidos pela clínica;</w:t>
       </w:r>
     </w:p>
     <w:p>
@@ -2365,7 +2498,6 @@
           <w:sz w:val="24"/>
           <w:szCs w:val="24"/>
         </w:rPr>
-        <w:lastRenderedPageBreak/>
         <w:t>Requisitos não funcionais</w:t>
       </w:r>
       <w:bookmarkEnd w:id="9"/>
@@ -2895,7 +3027,6 @@
           <w:sz w:val="24"/>
           <w:szCs w:val="24"/>
         </w:rPr>
-        <w:lastRenderedPageBreak/>
         <w:t>Servidor</w:t>
       </w:r>
       <w:bookmarkEnd w:id="12"/>
@@ -3603,91 +3734,51 @@
       </w:r>
     </w:p>
     <w:p/>
-    <w:p/>
-    <w:tbl>
-      <w:tblPr>
-        <w:tblStyle w:val="Tabelacomgrade"/>
-        <w:tblW w:w="11625" w:type="dxa"/>
-        <w:tblInd w:w="-1452" w:type="dxa"/>
-        <w:tblLook w:val="04A0"/>
-      </w:tblPr>
-      <w:tblGrid>
-        <w:gridCol w:w="11625"/>
-      </w:tblGrid>
-      <w:tr>
-        <w:trPr>
-          <w:trHeight w:val="9559"/>
-        </w:trPr>
-        <w:tc>
-          <w:tcPr>
-            <w:tcW w:w="11625" w:type="dxa"/>
-          </w:tcPr>
-          <w:p>
-            <w:pPr>
-              <w:spacing w:line="360" w:lineRule="auto"/>
-              <w:ind w:left="-108" w:right="-1419"/>
-              <w:jc w:val="both"/>
-              <w:rPr>
-                <w:rFonts w:ascii="Arial" w:eastAsia="Arial" w:hAnsi="Arial" w:cs="Arial"/>
-                <w:sz w:val="24"/>
-              </w:rPr>
-            </w:pPr>
-            <w:r>
-              <w:rPr>
-                <w:rFonts w:ascii="Times New Roman" w:eastAsia="Times New Roman" w:hAnsi="Times New Roman" w:cs="Times New Roman"/>
-                <w:noProof/>
-                <w:sz w:val="24"/>
-              </w:rPr>
-              <w:drawing>
-                <wp:inline distT="0" distB="0" distL="0" distR="0">
-                  <wp:extent cx="7359946" cy="6039293"/>
-                  <wp:effectExtent l="19050" t="0" r="0" b="0"/>
-                  <wp:docPr id="2" name="Imagem 0" descr="CasoDeUso.png"/>
-                  <wp:cNvGraphicFramePr>
-                    <a:graphicFrameLocks xmlns:a="http://schemas.openxmlformats.org/drawingml/2006/main" noChangeAspect="1"/>
-                  </wp:cNvGraphicFramePr>
-                  <a:graphic xmlns:a="http://schemas.openxmlformats.org/drawingml/2006/main">
-                    <a:graphicData uri="http://schemas.openxmlformats.org/drawingml/2006/picture">
-                      <pic:pic xmlns:pic="http://schemas.openxmlformats.org/drawingml/2006/picture">
-                        <pic:nvPicPr>
-                          <pic:cNvPr id="0" name="CasoDeUso.png"/>
-                          <pic:cNvPicPr/>
-                        </pic:nvPicPr>
-                        <pic:blipFill>
-                          <a:blip r:embed="rId5" cstate="print"/>
-                          <a:stretch>
-                            <a:fillRect/>
-                          </a:stretch>
-                        </pic:blipFill>
-                        <pic:spPr>
-                          <a:xfrm>
-                            <a:off x="0" y="0"/>
-                            <a:ext cx="7385760" cy="6060475"/>
-                          </a:xfrm>
-                          <a:prstGeom prst="rect">
-                            <a:avLst/>
-                          </a:prstGeom>
-                        </pic:spPr>
-                      </pic:pic>
-                    </a:graphicData>
-                  </a:graphic>
-                </wp:inline>
-              </w:drawing>
-            </w:r>
-          </w:p>
-        </w:tc>
-      </w:tr>
-    </w:tbl>
-    <w:p>
-      <w:pPr>
-        <w:spacing w:after="0" w:line="360" w:lineRule="auto"/>
-        <w:ind w:left="720"/>
-        <w:jc w:val="both"/>
-        <w:rPr>
-          <w:rFonts w:ascii="Arial" w:eastAsia="Arial" w:hAnsi="Arial" w:cs="Arial"/>
-          <w:sz w:val="24"/>
-        </w:rPr>
-      </w:pPr>
+    <w:p>
+      <w:pPr>
+        <w:ind w:left="-1134" w:hanging="426"/>
+      </w:pPr>
+      <w:r>
+        <w:rPr>
+          <w:noProof/>
+          <w:bdr w:val="threeDEngrave" w:sz="24" w:space="0" w:color="auto" w:frame="1"/>
+        </w:rPr>
+        <w:drawing>
+          <wp:inline distT="0" distB="0" distL="0" distR="0">
+            <wp:extent cx="7242987" cy="6103089"/>
+            <wp:effectExtent l="19050" t="0" r="0" b="0"/>
+            <wp:docPr id="1" name="Imagem 0" descr="Diagramacao-Print.png"/>
+            <wp:cNvGraphicFramePr>
+              <a:graphicFrameLocks xmlns:a="http://schemas.openxmlformats.org/drawingml/2006/main" noChangeAspect="1"/>
+            </wp:cNvGraphicFramePr>
+            <a:graphic xmlns:a="http://schemas.openxmlformats.org/drawingml/2006/main">
+              <a:graphicData uri="http://schemas.openxmlformats.org/drawingml/2006/picture">
+                <pic:pic xmlns:pic="http://schemas.openxmlformats.org/drawingml/2006/picture">
+                  <pic:nvPicPr>
+                    <pic:cNvPr id="0" name="Diagramacao-Print.png"/>
+                    <pic:cNvPicPr/>
+                  </pic:nvPicPr>
+                  <pic:blipFill>
+                    <a:blip r:embed="rId6" cstate="print"/>
+                    <a:stretch>
+                      <a:fillRect/>
+                    </a:stretch>
+                  </pic:blipFill>
+                  <pic:spPr>
+                    <a:xfrm>
+                      <a:off x="0" y="0"/>
+                      <a:ext cx="7268936" cy="6124954"/>
+                    </a:xfrm>
+                    <a:prstGeom prst="rect">
+                      <a:avLst/>
+                    </a:prstGeom>
+                  </pic:spPr>
+                </pic:pic>
+              </a:graphicData>
+            </a:graphic>
+          </wp:inline>
+        </w:drawing>
+      </w:r>
     </w:p>
     <w:tbl>
       <w:tblPr>
@@ -3702,7 +3793,7 @@
       <w:tr>
         <w:tc>
           <w:tcPr>
-            <w:tcW w:w="8644" w:type="dxa"/>
+            <w:tcW w:w="8000" w:type="dxa"/>
           </w:tcPr>
           <w:p>
             <w:pPr>
@@ -3764,7 +3855,17 @@
                 <w:sz w:val="20"/>
                 <w:szCs w:val="20"/>
               </w:rPr>
-              <w:t>Técnico clínicos podem ser enfermeiros, terapeutas ocupacionais ou assistentes sociais.</w:t>
+              <w:t>Técnico clínico</w:t>
+            </w:r>
+            <w:r>
+              <w:rPr>
+                <w:rFonts w:ascii="Arial" w:eastAsia="Times New Roman" w:hAnsi="Arial" w:cs="Arial"/>
+                <w:bCs/>
+                <w:noProof/>
+                <w:sz w:val="20"/>
+                <w:szCs w:val="20"/>
+              </w:rPr>
+              <w:t xml:space="preserve"> podem ser enfermeiros, terapeutas ocupacionais ou assistentes sociais.</w:t>
             </w:r>
           </w:p>
         </w:tc>
@@ -6200,4 +6301,16 @@
   <a:objectDefaults/>
   <a:extraClrSchemeLst/>
 </a:theme>
+</file>
+
+<file path=customXml/item1.xml><?xml version="1.0" encoding="utf-8"?>
+<b:Sources xmlns:b="http://schemas.openxmlformats.org/officeDocument/2006/bibliography" xmlns="http://schemas.openxmlformats.org/officeDocument/2006/bibliography" SelectedStyle="\APA.XSL" StyleName="APA Fifth Edition"/>
+</file>
+
+<file path=customXml/itemProps1.xml><?xml version="1.0" encoding="utf-8"?>
+<ds:datastoreItem xmlns:ds="http://schemas.openxmlformats.org/officeDocument/2006/customXml" ds:itemID="{1807F9ED-34C6-45A5-8C47-8370AB2F350A}">
+  <ds:schemaRefs>
+    <ds:schemaRef ds:uri="http://schemas.openxmlformats.org/officeDocument/2006/bibliography"/>
+  </ds:schemaRefs>
+</ds:datastoreItem>
 </file>
</xml_diff>

<commit_message>
Reajustado diagrama de classe e caso de uso
</commit_message>
<xml_diff>
--- a/Documentacao/Clinica.docx
+++ b/Documentacao/Clinica.docx
@@ -4530,13 +4530,12 @@
       <w:r>
         <w:rPr>
           <w:noProof/>
-          <w:bdr w:val="threeDEngrave" w:sz="24" w:space="0" w:color="auto" w:frame="1"/>
         </w:rPr>
         <w:drawing>
           <wp:inline distT="0" distB="0" distL="0" distR="0">
-            <wp:extent cx="7242987" cy="6103089"/>
+            <wp:extent cx="7279959" cy="4952010"/>
             <wp:effectExtent l="19050" t="0" r="0" b="0"/>
-            <wp:docPr id="1" name="Imagem 0" descr="Diagramacao-Print.png"/>
+            <wp:docPr id="6" name="Imagem 5" descr="Diagrama de CasoDeUso.png"/>
             <wp:cNvGraphicFramePr>
               <a:graphicFrameLocks xmlns:a="http://schemas.openxmlformats.org/drawingml/2006/main" noChangeAspect="1"/>
             </wp:cNvGraphicFramePr>
@@ -4544,7 +4543,7 @@
               <a:graphicData uri="http://schemas.openxmlformats.org/drawingml/2006/picture">
                 <pic:pic xmlns:pic="http://schemas.openxmlformats.org/drawingml/2006/picture">
                   <pic:nvPicPr>
-                    <pic:cNvPr id="0" name="Diagramacao-Print.png"/>
+                    <pic:cNvPr id="0" name="Diagrama de CasoDeUso.png"/>
                     <pic:cNvPicPr/>
                   </pic:nvPicPr>
                   <pic:blipFill>
@@ -4556,7 +4555,7 @@
                   <pic:spPr>
                     <a:xfrm>
                       <a:off x="0" y="0"/>
-                      <a:ext cx="7268936" cy="6124954"/>
+                      <a:ext cx="7283906" cy="4954695"/>
                     </a:xfrm>
                     <a:prstGeom prst="rect">
                       <a:avLst/>
@@ -5076,18 +5075,19 @@
     <w:p>
       <w:pPr>
         <w:pStyle w:val="Legenda"/>
+        <w:ind w:left="567"/>
         <w:jc w:val="center"/>
       </w:pPr>
+      <w:bookmarkStart w:id="22" w:name="_Toc184700755"/>
       <w:r>
         <w:rPr>
           <w:noProof/>
-          <w:sz w:val="24"/>
         </w:rPr>
         <w:drawing>
           <wp:inline distT="0" distB="0" distL="0" distR="0">
-            <wp:extent cx="7953875" cy="5106390"/>
-            <wp:effectExtent l="19050" t="0" r="9025" b="0"/>
-            <wp:docPr id="12" name="Imagem 11" descr="Class Diagram0.png"/>
+            <wp:extent cx="8578685" cy="5294236"/>
+            <wp:effectExtent l="19050" t="0" r="0" b="0"/>
+            <wp:docPr id="5" name="Imagem 4" descr="Diagrama de Classe.png"/>
             <wp:cNvGraphicFramePr>
               <a:graphicFrameLocks xmlns:a="http://schemas.openxmlformats.org/drawingml/2006/main" noChangeAspect="1"/>
             </wp:cNvGraphicFramePr>
@@ -5095,7 +5095,7 @@
               <a:graphicData uri="http://schemas.openxmlformats.org/drawingml/2006/picture">
                 <pic:pic xmlns:pic="http://schemas.openxmlformats.org/drawingml/2006/picture">
                   <pic:nvPicPr>
-                    <pic:cNvPr id="0" name="Class Diagram0.png"/>
+                    <pic:cNvPr id="0" name="Diagrama de Classe.png"/>
                     <pic:cNvPicPr/>
                   </pic:nvPicPr>
                   <pic:blipFill>
@@ -5107,7 +5107,7 @@
                   <pic:spPr>
                     <a:xfrm>
                       <a:off x="0" y="0"/>
-                      <a:ext cx="7946560" cy="5101694"/>
+                      <a:ext cx="8604180" cy="5309970"/>
                     </a:xfrm>
                     <a:prstGeom prst="rect">
                       <a:avLst/>
@@ -5119,7 +5119,6 @@
           </wp:inline>
         </w:drawing>
       </w:r>
-      <w:bookmarkStart w:id="22" w:name="_Toc184700755"/>
     </w:p>
     <w:p>
       <w:pPr>
@@ -41309,58 +41308,103 @@
             <w:tcW w:w="5245" w:type="dxa"/>
           </w:tcPr>
           <w:p>
+            <w:r>
+              <w:t xml:space="preserve">Processador Intel® </w:t>
+            </w:r>
+            <w:proofErr w:type="spellStart"/>
+            <w:r>
+              <w:t>Xeon</w:t>
+            </w:r>
+            <w:proofErr w:type="spellEnd"/>
+            <w:r>
+              <w:t xml:space="preserve">® </w:t>
+            </w:r>
+            <w:proofErr w:type="spellStart"/>
+            <w:r>
+              <w:t>Quad-Core</w:t>
+            </w:r>
+            <w:proofErr w:type="spellEnd"/>
+            <w:r>
+              <w:t xml:space="preserve"> E3-1220V2 (3.10GHz, 8M </w:t>
+            </w:r>
+            <w:proofErr w:type="spellStart"/>
+            <w:r>
+              <w:t>Cache</w:t>
+            </w:r>
+            <w:proofErr w:type="spellEnd"/>
+            <w:r>
+              <w:t>, Turbo, QUAD CORE/</w:t>
+            </w:r>
+            <w:proofErr w:type="gramStart"/>
+            <w:r>
+              <w:t>4T</w:t>
+            </w:r>
+            <w:proofErr w:type="gramEnd"/>
+            <w:r>
+              <w:t xml:space="preserve"> (69W) [+ R$557 ou até 10x R$55,70]</w:t>
+            </w:r>
+          </w:p>
+          <w:p>
             <w:pPr>
               <w:rPr>
                 <w:lang w:val="en-US"/>
               </w:rPr>
             </w:pPr>
+            <w:proofErr w:type="spellStart"/>
             <w:r>
               <w:rPr>
                 <w:lang w:val="en-US"/>
               </w:rPr>
-              <w:t xml:space="preserve">Processador Intel® </w:t>
+              <w:t>Sem</w:t>
+            </w:r>
+            <w:proofErr w:type="spellEnd"/>
+            <w:r>
+              <w:rPr>
+                <w:lang w:val="en-US"/>
+              </w:rPr>
+              <w:t xml:space="preserve"> </w:t>
             </w:r>
             <w:proofErr w:type="spellStart"/>
             <w:r>
               <w:rPr>
                 <w:lang w:val="en-US"/>
               </w:rPr>
-              <w:t>Xeon</w:t>
+              <w:t>Sistema</w:t>
             </w:r>
             <w:proofErr w:type="spellEnd"/>
             <w:r>
               <w:rPr>
                 <w:lang w:val="en-US"/>
               </w:rPr>
-              <w:t xml:space="preserve">® </w:t>
+              <w:t xml:space="preserve"> </w:t>
             </w:r>
             <w:proofErr w:type="spellStart"/>
             <w:r>
               <w:rPr>
                 <w:lang w:val="en-US"/>
               </w:rPr>
-              <w:t>Quad-Core</w:t>
+              <w:t>Operacional</w:t>
             </w:r>
             <w:proofErr w:type="spellEnd"/>
             <w:r>
               <w:rPr>
                 <w:lang w:val="en-US"/>
               </w:rPr>
-              <w:t xml:space="preserve"> E3-1220V2 (3.10GHz, 8M </w:t>
+              <w:t> [</w:t>
             </w:r>
             <w:proofErr w:type="spellStart"/>
             <w:r>
               <w:rPr>
                 <w:lang w:val="en-US"/>
               </w:rPr>
-              <w:t>Cache</w:t>
+              <w:t>Incluído</w:t>
             </w:r>
             <w:proofErr w:type="spellEnd"/>
             <w:r>
               <w:rPr>
                 <w:lang w:val="en-US"/>
               </w:rPr>
-              <w:t>, Turbo, QUAD CORE/4T (69W) [+ R$557 ou até 10x R$55,70]</w:t>
+              <w:t>]</w:t>
             </w:r>
           </w:p>
           <w:p>
@@ -41373,201 +41417,127 @@
               <w:rPr>
                 <w:lang w:val="en-US"/>
               </w:rPr>
-              <w:t>Sem Sistema Operacional [Incluído]</w:t>
-            </w:r>
-          </w:p>
-          <w:p>
-            <w:pPr>
+              <w:t>2GB Memory (1x2GB), 1600Mhz, Single Ranked, Low Volt UDIMM (speed is CPU dependent) [</w:t>
+            </w:r>
+            <w:proofErr w:type="spellStart"/>
+            <w:r>
               <w:rPr>
                 <w:lang w:val="en-US"/>
               </w:rPr>
-            </w:pPr>
+              <w:t>Incluído</w:t>
+            </w:r>
+            <w:proofErr w:type="spellEnd"/>
             <w:r>
               <w:rPr>
                 <w:lang w:val="en-US"/>
               </w:rPr>
-              <w:t>2GB Memory (1x2GB), 1600Mhz, Single Ranked, Low Volt UDIMM (speed is CPU dependent) [</w:t>
+              <w:t>]</w:t>
+            </w:r>
+          </w:p>
+          <w:p>
+            <w:r>
+              <w:t xml:space="preserve">Opção de RAID não configurado - com controladora </w:t>
             </w:r>
             <w:proofErr w:type="spellStart"/>
             <w:r>
+              <w:t>On-Board</w:t>
+            </w:r>
+            <w:proofErr w:type="spellEnd"/>
+            <w:r>
+              <w:t xml:space="preserve">, 1 a 4 </w:t>
+            </w:r>
+            <w:proofErr w:type="spellStart"/>
+            <w:r>
+              <w:t>HDs</w:t>
+            </w:r>
+            <w:proofErr w:type="spellEnd"/>
+            <w:r>
+              <w:t> [Incluído</w:t>
+            </w:r>
+            <w:proofErr w:type="gramStart"/>
+            <w:r>
+              <w:t>]</w:t>
+            </w:r>
+            <w:proofErr w:type="gramEnd"/>
+          </w:p>
+          <w:p>
+            <w:r>
+              <w:t xml:space="preserve">Disco Rígido de 500GB SATA, 7.2K RPM, </w:t>
+            </w:r>
+            <w:proofErr w:type="gramStart"/>
+            <w:r>
+              <w:t>3Gbps</w:t>
+            </w:r>
+            <w:proofErr w:type="gramEnd"/>
+            <w:r>
+              <w:t xml:space="preserve">, </w:t>
+            </w:r>
+            <w:proofErr w:type="spellStart"/>
+            <w:r>
+              <w:t>cabeado</w:t>
+            </w:r>
+            <w:proofErr w:type="spellEnd"/>
+            <w:r>
+              <w:t>, 3.5"</w:t>
+            </w:r>
+          </w:p>
+          <w:p>
+            <w:r>
+              <w:t xml:space="preserve">Garantia de </w:t>
+            </w:r>
+            <w:proofErr w:type="gramStart"/>
+            <w:r>
+              <w:t>1</w:t>
+            </w:r>
+            <w:proofErr w:type="gramEnd"/>
+            <w:r>
+              <w:t xml:space="preserve"> ano com atendimento no local</w:t>
+            </w:r>
+          </w:p>
+          <w:p>
+            <w:r>
+              <w:t xml:space="preserve">Servidor Torre de </w:t>
+            </w:r>
+            <w:proofErr w:type="gramStart"/>
+            <w:r>
+              <w:t>1</w:t>
+            </w:r>
+            <w:proofErr w:type="gramEnd"/>
+            <w:r>
+              <w:t xml:space="preserve"> Processador - </w:t>
+            </w:r>
+            <w:proofErr w:type="spellStart"/>
+            <w:r>
+              <w:t>PowerEdge</w:t>
+            </w:r>
+            <w:proofErr w:type="spellEnd"/>
+            <w:r>
+              <w:t xml:space="preserve"> T110 II - BRH9151</w:t>
+            </w:r>
+          </w:p>
+          <w:p>
+            <w:proofErr w:type="spellStart"/>
+            <w:r>
               <w:rPr>
                 <w:lang w:val="en-US"/>
               </w:rPr>
-              <w:t>Incluído</w:t>
+              <w:t>Unidade</w:t>
             </w:r>
             <w:proofErr w:type="spellEnd"/>
             <w:r>
               <w:rPr>
                 <w:lang w:val="en-US"/>
               </w:rPr>
-              <w:t>]</w:t>
-            </w:r>
-          </w:p>
-          <w:p>
-            <w:pPr>
+              <w:t xml:space="preserve"> de DVD </w:t>
+            </w:r>
+            <w:proofErr w:type="spellStart"/>
+            <w:r>
               <w:rPr>
                 <w:lang w:val="en-US"/>
               </w:rPr>
-            </w:pPr>
-            <w:r>
-              <w:rPr>
-                <w:lang w:val="en-US"/>
-              </w:rPr>
-              <w:t xml:space="preserve">Opção de RAID não configurado - com controladora </w:t>
-            </w:r>
-            <w:proofErr w:type="spellStart"/>
-            <w:r>
-              <w:rPr>
-                <w:lang w:val="en-US"/>
-              </w:rPr>
-              <w:t>On-Board</w:t>
+              <w:t>Interna</w:t>
             </w:r>
             <w:proofErr w:type="spellEnd"/>
-            <w:r>
-              <w:rPr>
-                <w:lang w:val="en-US"/>
-              </w:rPr>
-              <w:t xml:space="preserve">, 1 a 4 </w:t>
-            </w:r>
-            <w:proofErr w:type="spellStart"/>
-            <w:r>
-              <w:rPr>
-                <w:lang w:val="en-US"/>
-              </w:rPr>
-              <w:t>HDs</w:t>
-            </w:r>
-            <w:proofErr w:type="spellEnd"/>
-            <w:r>
-              <w:rPr>
-                <w:lang w:val="en-US"/>
-              </w:rPr>
-              <w:t> [Incluído</w:t>
-            </w:r>
-            <w:proofErr w:type="gramStart"/>
-            <w:r>
-              <w:rPr>
-                <w:lang w:val="en-US"/>
-              </w:rPr>
-              <w:t>]</w:t>
-            </w:r>
-            <w:proofErr w:type="gramEnd"/>
-          </w:p>
-          <w:p>
-            <w:pPr>
-              <w:rPr>
-                <w:lang w:val="en-US"/>
-              </w:rPr>
-            </w:pPr>
-            <w:r>
-              <w:rPr>
-                <w:lang w:val="en-US"/>
-              </w:rPr>
-              <w:t xml:space="preserve">Disco Rígido de 500GB SATA, 7.2K RPM, </w:t>
-            </w:r>
-            <w:proofErr w:type="gramStart"/>
-            <w:r>
-              <w:rPr>
-                <w:lang w:val="en-US"/>
-              </w:rPr>
-              <w:t>3Gbps</w:t>
-            </w:r>
-            <w:proofErr w:type="gramEnd"/>
-            <w:r>
-              <w:rPr>
-                <w:lang w:val="en-US"/>
-              </w:rPr>
-              <w:t xml:space="preserve">, </w:t>
-            </w:r>
-            <w:proofErr w:type="spellStart"/>
-            <w:r>
-              <w:rPr>
-                <w:lang w:val="en-US"/>
-              </w:rPr>
-              <w:t>cabeado</w:t>
-            </w:r>
-            <w:proofErr w:type="spellEnd"/>
-            <w:r>
-              <w:rPr>
-                <w:lang w:val="en-US"/>
-              </w:rPr>
-              <w:t>, 3.5"</w:t>
-            </w:r>
-          </w:p>
-          <w:p>
-            <w:pPr>
-              <w:rPr>
-                <w:lang w:val="en-US"/>
-              </w:rPr>
-            </w:pPr>
-            <w:r>
-              <w:rPr>
-                <w:lang w:val="en-US"/>
-              </w:rPr>
-              <w:t xml:space="preserve">Garantia de </w:t>
-            </w:r>
-            <w:proofErr w:type="gramStart"/>
-            <w:r>
-              <w:rPr>
-                <w:lang w:val="en-US"/>
-              </w:rPr>
-              <w:t>1</w:t>
-            </w:r>
-            <w:proofErr w:type="gramEnd"/>
-            <w:r>
-              <w:rPr>
-                <w:lang w:val="en-US"/>
-              </w:rPr>
-              <w:t xml:space="preserve"> ano com atendimento no local</w:t>
-            </w:r>
-          </w:p>
-          <w:p>
-            <w:pPr>
-              <w:rPr>
-                <w:lang w:val="en-US"/>
-              </w:rPr>
-            </w:pPr>
-            <w:r>
-              <w:rPr>
-                <w:lang w:val="en-US"/>
-              </w:rPr>
-              <w:t xml:space="preserve">Servidor Torre de </w:t>
-            </w:r>
-            <w:proofErr w:type="gramStart"/>
-            <w:r>
-              <w:rPr>
-                <w:lang w:val="en-US"/>
-              </w:rPr>
-              <w:t>1</w:t>
-            </w:r>
-            <w:proofErr w:type="gramEnd"/>
-            <w:r>
-              <w:rPr>
-                <w:lang w:val="en-US"/>
-              </w:rPr>
-              <w:t xml:space="preserve"> Processador - </w:t>
-            </w:r>
-            <w:proofErr w:type="spellStart"/>
-            <w:r>
-              <w:rPr>
-                <w:lang w:val="en-US"/>
-              </w:rPr>
-              <w:t>PowerEdge</w:t>
-            </w:r>
-            <w:proofErr w:type="spellEnd"/>
-            <w:r>
-              <w:rPr>
-                <w:lang w:val="en-US"/>
-              </w:rPr>
-              <w:t xml:space="preserve"> T110 II - BRH9151</w:t>
-            </w:r>
-          </w:p>
-          <w:p>
-            <w:r>
-              <w:rPr>
-                <w:lang w:val="en-US"/>
-              </w:rPr>
-              <w:t>Unidade de DVD Interna</w:t>
-            </w:r>
           </w:p>
         </w:tc>
         <w:tc>
@@ -43131,22 +43101,35 @@
               </w:rPr>
             </w:pPr>
             <w:proofErr w:type="spellStart"/>
-            <w:proofErr w:type="gramStart"/>
-            <w:r>
+            <w:r>
+              <w:rPr>
+                <w:lang w:val="en-US"/>
+              </w:rPr>
               <w:t>LinkSys</w:t>
             </w:r>
             <w:proofErr w:type="spellEnd"/>
-            <w:proofErr w:type="gramEnd"/>
-            <w:r>
-              <w:t xml:space="preserve"> Roteador Wireless 802. 11g 54 </w:t>
+            <w:r>
+              <w:rPr>
+                <w:lang w:val="en-US"/>
+              </w:rPr>
+              <w:t xml:space="preserve"> </w:t>
             </w:r>
             <w:proofErr w:type="spellStart"/>
             <w:r>
-              <w:t>Mbps</w:t>
+              <w:rPr>
+                <w:lang w:val="en-US"/>
+              </w:rPr>
+              <w:t>Roteador</w:t>
             </w:r>
             <w:proofErr w:type="spellEnd"/>
             <w:r>
-              <w:t xml:space="preserve"> 2.4 GHz – WRT54GL. Portas: </w:t>
+              <w:rPr>
+                <w:lang w:val="en-US"/>
+              </w:rPr>
+              <w:t xml:space="preserve"> Wireless 802. 11g 54 Mbps 2.4 GHz – WRT54GL. </w:t>
+            </w:r>
+            <w:r>
+              <w:t xml:space="preserve">Portas: </w:t>
             </w:r>
             <w:proofErr w:type="gramStart"/>
             <w:r>
@@ -45585,36 +45568,25 @@
       <w:r>
         <w:rPr>
           <w:rFonts w:ascii="Arial" w:hAnsi="Arial" w:cs="Arial"/>
-        </w:rPr>
-        <w:t>SRIGANESH</w:t>
-      </w:r>
-      <w:proofErr w:type="gramStart"/>
+          <w:lang w:val="en-US"/>
+        </w:rPr>
+        <w:t xml:space="preserve">SRIGANESH, </w:t>
+      </w:r>
+      <w:proofErr w:type="spellStart"/>
       <w:r>
         <w:rPr>
           <w:rFonts w:ascii="Arial" w:hAnsi="Arial" w:cs="Arial"/>
-        </w:rPr>
-        <w:t>, Rima</w:t>
-      </w:r>
-      <w:proofErr w:type="gramEnd"/>
+          <w:lang w:val="en-US"/>
+        </w:rPr>
+        <w:t>Rima</w:t>
+      </w:r>
+      <w:proofErr w:type="spellEnd"/>
       <w:r>
         <w:rPr>
           <w:rFonts w:ascii="Arial" w:hAnsi="Arial" w:cs="Arial"/>
-        </w:rPr>
-        <w:t xml:space="preserve"> </w:t>
-      </w:r>
-      <w:proofErr w:type="spellStart"/>
-      <w:r>
-        <w:rPr>
-          <w:rFonts w:ascii="Arial" w:hAnsi="Arial" w:cs="Arial"/>
-        </w:rPr>
-        <w:t>Patel</w:t>
-      </w:r>
-      <w:proofErr w:type="spellEnd"/>
-      <w:r>
-        <w:rPr>
-          <w:rFonts w:ascii="Arial" w:hAnsi="Arial" w:cs="Arial"/>
-        </w:rPr>
-        <w:t xml:space="preserve">. </w:t>
+          <w:lang w:val="en-US"/>
+        </w:rPr>
+        <w:t xml:space="preserve"> Patel. </w:t>
       </w:r>
       <w:proofErr w:type="gramStart"/>
       <w:r>
@@ -49080,7 +49052,7 @@
 </file>
 
 <file path=customXml/itemProps1.xml><?xml version="1.0" encoding="utf-8"?>
-<ds:datastoreItem xmlns:ds="http://schemas.openxmlformats.org/officeDocument/2006/customXml" ds:itemID="{F3C23EF4-AC93-46B2-9387-FF8D345888C6}">
+<ds:datastoreItem xmlns:ds="http://schemas.openxmlformats.org/officeDocument/2006/customXml" ds:itemID="{12F45A5A-1AE0-43D8-B83E-E9D91ED230DF}">
   <ds:schemaRefs>
     <ds:schemaRef ds:uri="http://schemas.openxmlformats.org/officeDocument/2006/bibliography"/>
   </ds:schemaRefs>

</xml_diff>

<commit_message>
Adicionado os MER a documentação
</commit_message>
<xml_diff>
--- a/Documentacao/Clinica.docx
+++ b/Documentacao/Clinica.docx
@@ -36347,7 +36347,6 @@
     </w:p>
     <w:p>
       <w:pPr>
-        <w:spacing w:line="360" w:lineRule="auto"/>
         <w:ind w:firstLine="708"/>
         <w:rPr>
           <w:rFonts w:ascii="Arial" w:hAnsi="Arial" w:cs="Arial"/>
@@ -36359,87 +36358,25 @@
     </w:p>
     <w:p>
       <w:pPr>
-        <w:spacing w:line="360" w:lineRule="auto"/>
+        <w:ind w:firstLine="708"/>
         <w:rPr>
           <w:rFonts w:ascii="Arial" w:hAnsi="Arial" w:cs="Arial"/>
           <w:b/>
           <w:bCs/>
+          <w:color w:val="FF0000"/>
         </w:rPr>
       </w:pPr>
     </w:p>
     <w:p>
       <w:pPr>
         <w:rPr>
-          <w:rFonts w:cs="Arial"/>
-          <w:bCs/>
-          <w:sz w:val="24"/>
-        </w:rPr>
-      </w:pPr>
-      <w:bookmarkStart w:id="31" w:name="_Toc185520543"/>
-    </w:p>
-    <w:p>
-      <w:pPr>
-        <w:rPr>
-          <w:rFonts w:cs="Arial"/>
-          <w:bCs/>
-          <w:sz w:val="24"/>
-        </w:rPr>
-      </w:pPr>
-    </w:p>
-    <w:p>
-      <w:pPr>
-        <w:rPr>
-          <w:rFonts w:cs="Arial"/>
-          <w:bCs/>
-          <w:sz w:val="24"/>
-        </w:rPr>
-      </w:pPr>
-    </w:p>
-    <w:p>
-      <w:pPr>
-        <w:rPr>
-          <w:rFonts w:cs="Arial"/>
-          <w:bCs/>
-          <w:sz w:val="24"/>
-        </w:rPr>
-      </w:pPr>
-    </w:p>
-    <w:p>
-      <w:pPr>
-        <w:rPr>
-          <w:rFonts w:cs="Arial"/>
-          <w:bCs/>
-          <w:sz w:val="24"/>
-        </w:rPr>
-      </w:pPr>
-    </w:p>
-    <w:p>
-      <w:pPr>
-        <w:rPr>
-          <w:rFonts w:cs="Arial"/>
-          <w:bCs/>
-          <w:sz w:val="24"/>
-        </w:rPr>
-      </w:pPr>
-    </w:p>
-    <w:p>
-      <w:pPr>
-        <w:rPr>
-          <w:rFonts w:cs="Arial"/>
-          <w:bCs/>
-          <w:sz w:val="24"/>
-        </w:rPr>
-      </w:pPr>
-    </w:p>
-    <w:p>
-      <w:pPr>
-        <w:rPr>
           <w:rFonts w:ascii="Arial" w:eastAsia="Times New Roman" w:hAnsi="Arial" w:cs="Times New Roman"/>
           <w:b/>
           <w:sz w:val="24"/>
           <w:szCs w:val="24"/>
         </w:rPr>
       </w:pPr>
+      <w:bookmarkStart w:id="31" w:name="_Toc185520543"/>
       <w:proofErr w:type="gramStart"/>
       <w:r>
         <w:rPr>
@@ -36448,7 +36385,6 @@
           <w:sz w:val="24"/>
           <w:szCs w:val="24"/>
         </w:rPr>
-        <w:lastRenderedPageBreak/>
         <w:t>5.2 Projeto</w:t>
       </w:r>
       <w:proofErr w:type="gramEnd"/>
@@ -36465,95 +36401,10 @@
     </w:p>
     <w:p>
       <w:pPr>
-        <w:spacing w:line="360" w:lineRule="auto"/>
-        <w:rPr>
-          <w:rFonts w:ascii="Arial" w:hAnsi="Arial" w:cs="Arial"/>
-          <w:b/>
-          <w:bCs/>
-        </w:rPr>
-      </w:pPr>
-    </w:p>
-    <w:p>
-      <w:pPr>
-        <w:pStyle w:val="Ttulo3"/>
-      </w:pPr>
-      <w:r>
-        <w:t>5.2.1 Modelo de Entidade X</w:t>
-      </w:r>
-      <w:proofErr w:type="gramStart"/>
-      <w:r>
-        <w:t xml:space="preserve">  </w:t>
-      </w:r>
-      <w:proofErr w:type="gramEnd"/>
-      <w:r>
-        <w:t>Relacionamento (MER) Físico</w:t>
-      </w:r>
-    </w:p>
-    <w:p>
-      <w:pPr>
-        <w:spacing w:line="360" w:lineRule="auto"/>
-        <w:rPr>
-          <w:rFonts w:ascii="Arial" w:hAnsi="Arial" w:cs="Arial"/>
-          <w:b/>
-          <w:bCs/>
-        </w:rPr>
-      </w:pPr>
-    </w:p>
-    <w:p>
-      <w:pPr>
-        <w:spacing w:line="360" w:lineRule="auto"/>
-        <w:rPr>
-          <w:rFonts w:ascii="Arial" w:hAnsi="Arial" w:cs="Arial"/>
-          <w:b/>
-          <w:bCs/>
-        </w:rPr>
-      </w:pPr>
-    </w:p>
-    <w:p>
-      <w:pPr>
-        <w:spacing w:line="360" w:lineRule="auto"/>
-        <w:rPr>
-          <w:rFonts w:ascii="Arial" w:hAnsi="Arial" w:cs="Arial"/>
-          <w:b/>
-          <w:bCs/>
-        </w:rPr>
-      </w:pPr>
-      <w:r>
-        <w:rPr>
-          <w:rFonts w:ascii="Arial" w:hAnsi="Arial" w:cs="Arial"/>
-          <w:b/>
-          <w:bCs/>
-        </w:rPr>
-        <w:t>(...)</w:t>
-      </w:r>
-    </w:p>
-    <w:p>
-      <w:pPr>
-        <w:spacing w:line="360" w:lineRule="auto"/>
-        <w:rPr>
-          <w:rFonts w:ascii="Arial" w:hAnsi="Arial" w:cs="Arial"/>
-          <w:b/>
-          <w:bCs/>
-        </w:rPr>
-      </w:pPr>
-    </w:p>
-    <w:p>
-      <w:pPr>
-        <w:spacing w:line="360" w:lineRule="auto"/>
-        <w:rPr>
-          <w:rFonts w:ascii="Arial" w:hAnsi="Arial" w:cs="Arial"/>
-          <w:b/>
-          <w:bCs/>
-        </w:rPr>
-      </w:pPr>
-    </w:p>
-    <w:p>
-      <w:pPr>
-        <w:pStyle w:val="Legenda"/>
-        <w:rPr>
-          <w:rFonts w:ascii="Arial" w:hAnsi="Arial" w:cs="Arial"/>
-          <w:b w:val="0"/>
-          <w:bCs w:val="0"/>
+        <w:rPr>
+          <w:rFonts w:ascii="Times New Roman" w:eastAsia="Times New Roman" w:hAnsi="Times New Roman" w:cs="Times New Roman"/>
+          <w:sz w:val="20"/>
+          <w:szCs w:val="20"/>
         </w:rPr>
         <w:sectPr>
           <w:pgSz w:w="11907" w:h="16840" w:code="9"/>
@@ -36564,13 +36415,86 @@
         </w:sectPr>
       </w:pPr>
       <w:r>
+        <w:br w:type="page"/>
+      </w:r>
+    </w:p>
+    <w:p>
+      <w:pPr>
+        <w:pStyle w:val="Ttulo3"/>
+      </w:pPr>
+      <w:r>
+        <w:lastRenderedPageBreak/>
+        <w:t xml:space="preserve">5.2.1 Modelo de Entidade X </w:t>
+      </w:r>
+      <w:r>
+        <w:t>Relacionamento (MER) Físico</w:t>
+      </w:r>
+    </w:p>
+    <w:p>
+      <w:pPr>
+        <w:pStyle w:val="Legenda"/>
+      </w:pPr>
+      <w:r>
+        <w:rPr>
+          <w:rFonts w:ascii="Arial" w:hAnsi="Arial" w:cs="Arial"/>
+          <w:noProof/>
+          <w:bdr w:val="single" w:sz="4" w:space="0" w:color="auto"/>
+        </w:rPr>
+        <w:drawing>
+          <wp:inline distT="0" distB="0" distL="0" distR="0">
+            <wp:extent cx="8899318" cy="5320145"/>
+            <wp:effectExtent l="19050" t="0" r="0" b="0"/>
+            <wp:docPr id="4" name="Imagem 0" descr="BD-Parte1.png"/>
+            <wp:cNvGraphicFramePr>
+              <a:graphicFrameLocks xmlns:a="http://schemas.openxmlformats.org/drawingml/2006/main" noChangeAspect="1"/>
+            </wp:cNvGraphicFramePr>
+            <a:graphic xmlns:a="http://schemas.openxmlformats.org/drawingml/2006/main">
+              <a:graphicData uri="http://schemas.openxmlformats.org/drawingml/2006/picture">
+                <pic:pic xmlns:pic="http://schemas.openxmlformats.org/drawingml/2006/picture">
+                  <pic:nvPicPr>
+                    <pic:cNvPr id="0" name="BD-Parte1.png"/>
+                    <pic:cNvPicPr/>
+                  </pic:nvPicPr>
+                  <pic:blipFill>
+                    <a:blip r:embed="rId10" cstate="print"/>
+                    <a:stretch>
+                      <a:fillRect/>
+                    </a:stretch>
+                  </pic:blipFill>
+                  <pic:spPr>
+                    <a:xfrm>
+                      <a:off x="0" y="0"/>
+                      <a:ext cx="8899318" cy="5320145"/>
+                    </a:xfrm>
+                    <a:prstGeom prst="rect">
+                      <a:avLst/>
+                    </a:prstGeom>
+                  </pic:spPr>
+                </pic:pic>
+              </a:graphicData>
+            </a:graphic>
+          </wp:inline>
+        </w:drawing>
+      </w:r>
+    </w:p>
+    <w:p>
+      <w:pPr>
+        <w:pStyle w:val="Legenda"/>
+        <w:spacing w:before="40"/>
+        <w:jc w:val="center"/>
+        <w:sectPr>
+          <w:pgSz w:w="16840" w:h="11907" w:orient="landscape" w:code="9"/>
+          <w:pgMar w:top="1134" w:right="1134" w:bottom="1701" w:left="1701" w:header="709" w:footer="709" w:gutter="0"/>
+          <w:paperSrc w:first="101"/>
+          <w:cols w:space="708"/>
+          <w:docGrid w:linePitch="360"/>
+        </w:sectPr>
+      </w:pPr>
+      <w:r>
         <w:t xml:space="preserve">Figura  </w:t>
       </w:r>
       <w:fldSimple w:instr=" SEQ Figura_ \* ARABIC ">
         <w:r>
-          <w:rPr>
-            <w:noProof/>
-          </w:rPr>
           <w:t>13</w:t>
         </w:r>
       </w:fldSimple>
@@ -36581,6 +36505,223 @@
       <w:proofErr w:type="gramEnd"/>
       <w:r>
         <w:t>Modelo de Entidade X  Relacionamento (MER) Físico</w:t>
+      </w:r>
+      <w:r>
+        <w:t xml:space="preserve"> – Parte I</w:t>
+      </w:r>
+    </w:p>
+    <w:p>
+      <w:pPr>
+        <w:pStyle w:val="Ttulo3"/>
+        <w:jc w:val="center"/>
+      </w:pPr>
+      <w:r>
+        <w:rPr>
+          <w:noProof/>
+          <w:bdr w:val="single" w:sz="4" w:space="0" w:color="auto"/>
+        </w:rPr>
+        <w:lastRenderedPageBreak/>
+        <w:drawing>
+          <wp:inline distT="0" distB="0" distL="0" distR="0">
+            <wp:extent cx="7275473" cy="4631377"/>
+            <wp:effectExtent l="19050" t="0" r="1627" b="0"/>
+            <wp:docPr id="7" name="Imagem 1" descr="BD-Parte2.png"/>
+            <wp:cNvGraphicFramePr>
+              <a:graphicFrameLocks xmlns:a="http://schemas.openxmlformats.org/drawingml/2006/main" noChangeAspect="1"/>
+            </wp:cNvGraphicFramePr>
+            <a:graphic xmlns:a="http://schemas.openxmlformats.org/drawingml/2006/main">
+              <a:graphicData uri="http://schemas.openxmlformats.org/drawingml/2006/picture">
+                <pic:pic xmlns:pic="http://schemas.openxmlformats.org/drawingml/2006/picture">
+                  <pic:nvPicPr>
+                    <pic:cNvPr id="0" name="BD-Parte2.png"/>
+                    <pic:cNvPicPr/>
+                  </pic:nvPicPr>
+                  <pic:blipFill>
+                    <a:blip r:embed="rId11" cstate="print"/>
+                    <a:stretch>
+                      <a:fillRect/>
+                    </a:stretch>
+                  </pic:blipFill>
+                  <pic:spPr>
+                    <a:xfrm>
+                      <a:off x="0" y="0"/>
+                      <a:ext cx="7274188" cy="4630559"/>
+                    </a:xfrm>
+                    <a:prstGeom prst="rect">
+                      <a:avLst/>
+                    </a:prstGeom>
+                  </pic:spPr>
+                </pic:pic>
+              </a:graphicData>
+            </a:graphic>
+          </wp:inline>
+        </w:drawing>
+      </w:r>
+    </w:p>
+    <w:p>
+      <w:pPr>
+        <w:pStyle w:val="Legenda"/>
+        <w:jc w:val="center"/>
+      </w:pPr>
+    </w:p>
+    <w:p>
+      <w:pPr>
+        <w:pStyle w:val="Legenda"/>
+        <w:jc w:val="center"/>
+      </w:pPr>
+      <w:r>
+        <w:t xml:space="preserve">Figura  </w:t>
+      </w:r>
+      <w:fldSimple w:instr=" SEQ Figura_ \* ARABIC ">
+        <w:r>
+          <w:t>13</w:t>
+        </w:r>
+      </w:fldSimple>
+      <w:proofErr w:type="gramStart"/>
+      <w:r>
+        <w:t>:</w:t>
+      </w:r>
+      <w:proofErr w:type="gramEnd"/>
+      <w:r>
+        <w:t>Modelo de Entidade X  Relacionamento (MER) Físico</w:t>
+      </w:r>
+      <w:r>
+        <w:t xml:space="preserve"> – Parte I</w:t>
+      </w:r>
+      <w:r>
+        <w:t>I</w:t>
+      </w:r>
+    </w:p>
+    <w:p/>
+    <w:p>
+      <w:pPr>
+        <w:jc w:val="center"/>
+        <w:sectPr>
+          <w:pgSz w:w="16840" w:h="11907" w:orient="landscape" w:code="9"/>
+          <w:pgMar w:top="1134" w:right="1134" w:bottom="1701" w:left="1701" w:header="709" w:footer="709" w:gutter="0"/>
+          <w:paperSrc w:first="101"/>
+          <w:cols w:space="708"/>
+          <w:docGrid w:linePitch="360"/>
+        </w:sectPr>
+      </w:pPr>
+      <w:r>
+        <w:rPr>
+          <w:rFonts w:ascii="Arial" w:hAnsi="Arial" w:cs="Arial"/>
+          <w:bCs/>
+          <w:sz w:val="20"/>
+          <w:szCs w:val="20"/>
+        </w:rPr>
+        <w:t xml:space="preserve">Obs.: </w:t>
+      </w:r>
+      <w:proofErr w:type="gramStart"/>
+      <w:r>
+        <w:rPr>
+          <w:rFonts w:ascii="Arial" w:hAnsi="Arial" w:cs="Arial"/>
+          <w:bCs/>
+          <w:sz w:val="20"/>
+          <w:szCs w:val="20"/>
+        </w:rPr>
+        <w:t>As tabelas paciente</w:t>
+      </w:r>
+      <w:proofErr w:type="gramEnd"/>
+      <w:r>
+        <w:rPr>
+          <w:rFonts w:ascii="Arial" w:hAnsi="Arial" w:cs="Arial"/>
+          <w:bCs/>
+          <w:sz w:val="20"/>
+          <w:szCs w:val="20"/>
+        </w:rPr>
+        <w:t xml:space="preserve">, recepcionista, </w:t>
+      </w:r>
+      <w:proofErr w:type="spellStart"/>
+      <w:r>
+        <w:rPr>
+          <w:rFonts w:ascii="Arial" w:hAnsi="Arial" w:cs="Arial"/>
+          <w:bCs/>
+          <w:sz w:val="20"/>
+          <w:szCs w:val="20"/>
+        </w:rPr>
+        <w:t>responsável_legal</w:t>
+      </w:r>
+      <w:proofErr w:type="spellEnd"/>
+      <w:r>
+        <w:rPr>
+          <w:rFonts w:ascii="Arial" w:hAnsi="Arial" w:cs="Arial"/>
+          <w:bCs/>
+          <w:sz w:val="20"/>
+          <w:szCs w:val="20"/>
+        </w:rPr>
+        <w:t xml:space="preserve">, </w:t>
+      </w:r>
+      <w:proofErr w:type="spellStart"/>
+      <w:r>
+        <w:rPr>
+          <w:rFonts w:ascii="Arial" w:hAnsi="Arial" w:cs="Arial"/>
+          <w:bCs/>
+          <w:sz w:val="20"/>
+          <w:szCs w:val="20"/>
+        </w:rPr>
+        <w:t>técnico_clinico</w:t>
+      </w:r>
+      <w:proofErr w:type="spellEnd"/>
+      <w:r>
+        <w:rPr>
+          <w:rFonts w:ascii="Arial" w:hAnsi="Arial" w:cs="Arial"/>
+          <w:bCs/>
+          <w:sz w:val="20"/>
+          <w:szCs w:val="20"/>
+        </w:rPr>
+        <w:t xml:space="preserve"> e </w:t>
+      </w:r>
+      <w:proofErr w:type="spellStart"/>
+      <w:r>
+        <w:rPr>
+          <w:rFonts w:ascii="Arial" w:hAnsi="Arial" w:cs="Arial"/>
+          <w:bCs/>
+          <w:sz w:val="20"/>
+          <w:szCs w:val="20"/>
+        </w:rPr>
+        <w:t>e</w:t>
+      </w:r>
+      <w:r>
+        <w:rPr>
+          <w:rFonts w:ascii="Arial" w:hAnsi="Arial" w:cs="Arial"/>
+          <w:bCs/>
+          <w:sz w:val="20"/>
+          <w:szCs w:val="20"/>
+        </w:rPr>
+        <w:t>specialista_clinico</w:t>
+      </w:r>
+      <w:proofErr w:type="spellEnd"/>
+      <w:r>
+        <w:rPr>
+          <w:rFonts w:ascii="Arial" w:hAnsi="Arial" w:cs="Arial"/>
+          <w:bCs/>
+          <w:sz w:val="20"/>
+          <w:szCs w:val="20"/>
+        </w:rPr>
+        <w:t xml:space="preserve"> são as mesmas</w:t>
+      </w:r>
+      <w:r>
+        <w:rPr>
+          <w:rFonts w:ascii="Arial" w:hAnsi="Arial" w:cs="Arial"/>
+          <w:bCs/>
+          <w:sz w:val="20"/>
+          <w:szCs w:val="20"/>
+        </w:rPr>
+        <w:t xml:space="preserve"> r</w:t>
+      </w:r>
+      <w:r>
+        <w:rPr>
+          <w:rFonts w:ascii="Arial" w:hAnsi="Arial" w:cs="Arial"/>
+          <w:bCs/>
+          <w:sz w:val="20"/>
+          <w:szCs w:val="20"/>
+        </w:rPr>
+        <w:t>eferenciadas na figura anterior.</w:t>
+      </w:r>
+      <w:r>
+        <w:t xml:space="preserve"> </w:t>
       </w:r>
     </w:p>
     <w:p>
@@ -36634,6 +36775,7 @@
       </w:r>
       <w:bookmarkEnd w:id="33"/>
     </w:p>
+    <w:p/>
     <w:tbl>
       <w:tblPr>
         <w:tblW w:w="9214" w:type="dxa"/>
@@ -37879,7 +38021,7 @@
                     </pic:cNvPicPr>
                   </pic:nvPicPr>
                   <pic:blipFill>
-                    <a:blip r:embed="rId10" cstate="print"/>
+                    <a:blip r:embed="rId12" cstate="print"/>
                     <a:srcRect/>
                     <a:stretch>
                       <a:fillRect/>
@@ -49052,7 +49194,7 @@
 </file>
 
 <file path=customXml/itemProps1.xml><?xml version="1.0" encoding="utf-8"?>
-<ds:datastoreItem xmlns:ds="http://schemas.openxmlformats.org/officeDocument/2006/customXml" ds:itemID="{12F45A5A-1AE0-43D8-B83E-E9D91ED230DF}">
+<ds:datastoreItem xmlns:ds="http://schemas.openxmlformats.org/officeDocument/2006/customXml" ds:itemID="{BF187EC4-2A7C-44D9-8ACA-9806EAD00102}">
   <ds:schemaRefs>
     <ds:schemaRef ds:uri="http://schemas.openxmlformats.org/officeDocument/2006/bibliography"/>
   </ds:schemaRefs>

</xml_diff>